<commit_message>
Die ersten UI Komponenten eingefügt ins MainWindow
</commit_message>
<xml_diff>
--- a/misc/Prompt.docx
+++ b/misc/Prompt.docx
@@ -4,58 +4,12 @@
   <w:body>
     <w:p>
       <w:r>
-        <w:t xml:space="preserve">Folgendes: Ich bin dabei eine App zu programmieren mit deiner </w:t>
-      </w:r>
-      <w:r>
-        <w:t>Unterstützung</w:t>
-      </w:r>
-      <w:r>
-        <w:t xml:space="preserve">. Habe bisher nur die </w:t>
-      </w:r>
-      <w:proofErr w:type="spellStart"/>
-      <w:r>
-        <w:t>MainWindow.cs</w:t>
-      </w:r>
-      <w:proofErr w:type="spellEnd"/>
-      <w:r>
-        <w:t xml:space="preserve"> und die </w:t>
-      </w:r>
-      <w:proofErr w:type="spellStart"/>
-      <w:r>
-        <w:t>MainWindow.Designer.cs</w:t>
-      </w:r>
-      <w:proofErr w:type="spellEnd"/>
-      <w:r>
-        <w:t xml:space="preserve">. </w:t>
+        <w:t>Meine Anforderung:</w:t>
       </w:r>
     </w:p>
     <w:p>
       <w:r>
-        <w:t xml:space="preserve">Ich möchte aber jetzt schon von vorherein, die </w:t>
-      </w:r>
-      <w:proofErr w:type="spellStart"/>
-      <w:r>
-        <w:t>UIManager</w:t>
-      </w:r>
-      <w:proofErr w:type="spellEnd"/>
-      <w:r>
-        <w:t xml:space="preserve"> in einer neuen Klasse erstellen, die sich um die </w:t>
-      </w:r>
-      <w:proofErr w:type="spellStart"/>
-      <w:r>
-        <w:t>Themes</w:t>
-      </w:r>
-      <w:proofErr w:type="spellEnd"/>
-      <w:r>
-        <w:t xml:space="preserve"> und UI </w:t>
-      </w:r>
-      <w:proofErr w:type="spellStart"/>
-      <w:r>
-        <w:t>handles</w:t>
-      </w:r>
-      <w:proofErr w:type="spellEnd"/>
-      <w:r>
-        <w:t xml:space="preserve"> auf dem </w:t>
+        <w:t xml:space="preserve">Im </w:t>
       </w:r>
       <w:proofErr w:type="spellStart"/>
       <w:r>
@@ -63,440 +17,332 @@
       </w:r>
       <w:proofErr w:type="spellEnd"/>
       <w:r>
-        <w:t xml:space="preserve"> kümmert. </w:t>
+        <w:t xml:space="preserve"> </w:t>
+      </w:r>
+      <w:bookmarkStart w:id="0" w:name="_GoBack"/>
+      <w:bookmarkEnd w:id="0"/>
+      <w:r>
+        <w:t xml:space="preserve">über den </w:t>
+      </w:r>
+      <w:proofErr w:type="spellStart"/>
+      <w:r>
+        <w:t>btnDir</w:t>
+      </w:r>
+      <w:proofErr w:type="spellEnd"/>
+      <w:r>
+        <w:t xml:space="preserve"> soll ein </w:t>
+      </w:r>
+      <w:proofErr w:type="spellStart"/>
+      <w:r>
+        <w:t>FileOpenDialog</w:t>
+      </w:r>
+      <w:proofErr w:type="spellEnd"/>
+      <w:r>
+        <w:t xml:space="preserve"> angezeigt </w:t>
+      </w:r>
+      <w:r>
+        <w:t>werden</w:t>
+      </w:r>
+      <w:r>
+        <w:t>, in dem</w:t>
+      </w:r>
+      <w:r>
+        <w:t xml:space="preserve"> e</w:t>
+      </w:r>
+      <w:r>
+        <w:t xml:space="preserve">in Verzeichnis ausgesucht </w:t>
+      </w:r>
+      <w:r>
+        <w:t>wer</w:t>
+      </w:r>
+      <w:r>
+        <w:t xml:space="preserve">den kann. </w:t>
+      </w:r>
+      <w:r>
+        <w:t xml:space="preserve">Dieses ausgesuchte Verzeichnis muss dann </w:t>
+      </w:r>
+      <w:proofErr w:type="spellStart"/>
+      <w:r>
+        <w:t>txtDir</w:t>
+      </w:r>
+      <w:proofErr w:type="spellEnd"/>
+      <w:r>
+        <w:t xml:space="preserve"> angezeigt werden. Aus dem </w:t>
+      </w:r>
+      <w:proofErr w:type="spellStart"/>
+      <w:r>
+        <w:t>txtDir</w:t>
+      </w:r>
+      <w:proofErr w:type="spellEnd"/>
+      <w:r>
+        <w:t xml:space="preserve">, soll der User kopieren können und er soll was einfügen bzw. den Inhalt überschreiben können. </w:t>
+      </w:r>
+      <w:r>
+        <w:t xml:space="preserve">Dieser </w:t>
+      </w:r>
+      <w:proofErr w:type="spellStart"/>
+      <w:r>
+        <w:t>pfad</w:t>
+      </w:r>
+      <w:proofErr w:type="spellEnd"/>
+      <w:r>
+        <w:t xml:space="preserve"> zu dem Verzeichnis soll in einer </w:t>
+      </w:r>
+      <w:proofErr w:type="spellStart"/>
+      <w:r>
+        <w:t>textdatei</w:t>
+      </w:r>
+      <w:proofErr w:type="spellEnd"/>
+      <w:r>
+        <w:t xml:space="preserve"> abgelegt werden. Für jeden Start der App, soll eine neue Datei erzeugt werden ohne die alte oder irgendeine zu</w:t>
+      </w:r>
+      <w:r>
+        <w:t xml:space="preserve"> </w:t>
+      </w:r>
+      <w:r>
+        <w:t>löschen oder zu überschreiben.</w:t>
+      </w:r>
+      <w:r>
+        <w:t xml:space="preserve"> </w:t>
+      </w:r>
+      <w:r>
+        <w:t>Dieses ausgesuchte oder eingegebene Verzeichnis soll soweit überwacht werden, das wenn ein Dokument gelöscht oder rausgenommen</w:t>
+      </w:r>
+      <w:r>
+        <w:t xml:space="preserve"> oder ein neues hinzugefügt wird oder wurde, soll zur Laufzeit und bei einem neuen Start nachdem hinzufügen oder entnehmen/löschen in dem </w:t>
+      </w:r>
+      <w:proofErr w:type="spellStart"/>
+      <w:r>
+        <w:t>txtDirInfo</w:t>
+      </w:r>
+      <w:proofErr w:type="spellEnd"/>
+      <w:r>
+        <w:t xml:space="preserve"> angezeigt werden nur der </w:t>
+      </w:r>
+      <w:proofErr w:type="spellStart"/>
+      <w:r>
+        <w:t>name</w:t>
+      </w:r>
+      <w:proofErr w:type="spellEnd"/>
+      <w:r>
+        <w:t xml:space="preserve"> und es soll dabei in dem </w:t>
+      </w:r>
+      <w:proofErr w:type="spellStart"/>
+      <w:r>
+        <w:t>lblBlinkedDirNews</w:t>
+      </w:r>
+      <w:proofErr w:type="spellEnd"/>
+      <w:r>
+        <w:t xml:space="preserve"> darauf hingewiesen werden der User, das etwas in dem Verzeichnis passiert ist durch ein blinken und einem dickerem Text „Verzeichnisinhalt wurde geändert!“ und in dem </w:t>
+      </w:r>
+      <w:proofErr w:type="spellStart"/>
+      <w:r>
+        <w:t>txtDirInfo</w:t>
+      </w:r>
+      <w:proofErr w:type="spellEnd"/>
+      <w:r>
+        <w:t xml:space="preserve"> Feld soll dann stehen je nachdem ob gelöscht/entnommen oder hinzugefügt wurde „Dieses Dokument wurde entnommen“ + der </w:t>
+      </w:r>
+      <w:proofErr w:type="spellStart"/>
+      <w:r>
+        <w:t>name</w:t>
+      </w:r>
+      <w:proofErr w:type="spellEnd"/>
+      <w:r>
+        <w:t xml:space="preserve"> des Dokuments oder „Dieses Dokument ist hinzugefügt worden“ + der </w:t>
+      </w:r>
+      <w:proofErr w:type="spellStart"/>
+      <w:r>
+        <w:t>name</w:t>
+      </w:r>
+      <w:proofErr w:type="spellEnd"/>
+      <w:r>
+        <w:t xml:space="preserve"> des Dokuments. Und in die </w:t>
+      </w:r>
+      <w:r>
+        <w:t xml:space="preserve">Textdatei mit dem Verzeichnis soll reingeschrieben werden, „Dieses Dokument +Name des Dokuments ist hinzugefügt worden oder wurde entnommen je nachdem. Bei hinzugefügten Dokumenten soll mit +++++ begonnen werden und bei der </w:t>
+      </w:r>
+      <w:proofErr w:type="spellStart"/>
+      <w:r>
+        <w:t>entnahme</w:t>
+      </w:r>
+      <w:proofErr w:type="spellEnd"/>
+      <w:r>
+        <w:t xml:space="preserve"> mit ------, wenn es geht mit dem Datum. Diese Datei soll in dieses Verzeichnis abgelegt werden „</w:t>
+      </w:r>
+      <w:proofErr w:type="spellStart"/>
+      <w:r>
+        <w:t>SearchTracker</w:t>
+      </w:r>
+      <w:proofErr w:type="spellEnd"/>
+      <w:proofErr w:type="gramStart"/>
+      <w:r>
+        <w:t>\bin\Data\Directory</w:t>
+      </w:r>
+      <w:r>
+        <w:t xml:space="preserve">„  </w:t>
+      </w:r>
+      <w:proofErr w:type="gramEnd"/>
+      <w:r>
+        <w:t xml:space="preserve">Ich habe eine Logger Klasse die für die </w:t>
+      </w:r>
+      <w:proofErr w:type="spellStart"/>
+      <w:r>
+        <w:t>DebugMessages</w:t>
+      </w:r>
+      <w:proofErr w:type="spellEnd"/>
+      <w:r>
+        <w:t xml:space="preserve"> verantwortlich ist, diese musst du dir anschauen, und natürlich meine anderen Dateien um zu verstehen wie </w:t>
+      </w:r>
+      <w:proofErr w:type="spellStart"/>
+      <w:r>
+        <w:t>Debug</w:t>
+      </w:r>
+      <w:proofErr w:type="spellEnd"/>
+      <w:r>
+        <w:t xml:space="preserve"> Messages geschrieben werden sollen und diese dann in der debug.log </w:t>
+      </w:r>
+      <w:proofErr w:type="spellStart"/>
+      <w:r>
+        <w:t>datei</w:t>
+      </w:r>
+      <w:proofErr w:type="spellEnd"/>
+      <w:r>
+        <w:t xml:space="preserve"> auszusehen haben.</w:t>
+      </w:r>
+      <w:r>
+        <w:t xml:space="preserve"> Schau dir auch dann die Dokumente an, wie die Klassen, </w:t>
+      </w:r>
+      <w:proofErr w:type="spellStart"/>
+      <w:r>
+        <w:t>methoden</w:t>
+      </w:r>
+      <w:proofErr w:type="spellEnd"/>
+      <w:r>
+        <w:t xml:space="preserve">, </w:t>
+      </w:r>
+      <w:proofErr w:type="spellStart"/>
+      <w:r>
+        <w:t>prozesse</w:t>
+      </w:r>
+      <w:proofErr w:type="spellEnd"/>
+      <w:r>
+        <w:t xml:space="preserve"> beschrieben sind und genau diesen Stil sollst du dann auch anwenden, damit alles gleichmäßig ist gleichbleibend ist. Auf dem </w:t>
+      </w:r>
+      <w:proofErr w:type="spellStart"/>
+      <w:r>
+        <w:t>mainWindow</w:t>
+      </w:r>
+      <w:proofErr w:type="spellEnd"/>
+      <w:r>
+        <w:t xml:space="preserve"> werden immer mehr UI-Komponenten eingebaut, sollte man jetzt schon über eine neue Klasse nachdenken, wie </w:t>
+      </w:r>
+      <w:proofErr w:type="spellStart"/>
+      <w:r>
+        <w:t>zb</w:t>
+      </w:r>
+      <w:proofErr w:type="spellEnd"/>
+      <w:r>
+        <w:t xml:space="preserve">. </w:t>
+      </w:r>
+      <w:proofErr w:type="spellStart"/>
+      <w:r>
+        <w:t>UIHandling</w:t>
+      </w:r>
+      <w:proofErr w:type="spellEnd"/>
+      <w:r>
+        <w:t xml:space="preserve">, die nur dafür zuständig ist, die Methoden und </w:t>
+      </w:r>
+      <w:proofErr w:type="spellStart"/>
+      <w:r>
+        <w:t>Processe</w:t>
+      </w:r>
+      <w:proofErr w:type="spellEnd"/>
+      <w:r>
+        <w:t xml:space="preserve"> für das </w:t>
+      </w:r>
+      <w:proofErr w:type="spellStart"/>
+      <w:r>
+        <w:t>mainWindow</w:t>
+      </w:r>
+      <w:proofErr w:type="spellEnd"/>
+      <w:r>
+        <w:t xml:space="preserve"> auszuführen, denn das </w:t>
+      </w:r>
+      <w:proofErr w:type="spellStart"/>
+      <w:r>
+        <w:t>mainWindow</w:t>
+      </w:r>
+      <w:proofErr w:type="spellEnd"/>
+      <w:r>
+        <w:t xml:space="preserve"> soll ja eigentlich der Träger/Anzeiger der UI Elemente sein.</w:t>
       </w:r>
     </w:p>
     <w:p>
       <w:r>
-        <w:t xml:space="preserve">Mit dem </w:t>
-      </w:r>
-      <w:r>
-        <w:t>Punkt</w:t>
-      </w:r>
+        <w:t xml:space="preserve">Frage, hast du noch eine andere </w:t>
+      </w:r>
+      <w:proofErr w:type="gramStart"/>
+      <w:r>
+        <w:t>Idee?,</w:t>
+      </w:r>
+      <w:proofErr w:type="gramEnd"/>
+      <w:r>
+        <w:t xml:space="preserve"> hast du das verstehen können? </w:t>
+      </w:r>
+      <w:r>
+        <w:t xml:space="preserve">Liste mir erstmal deine Ideen aus deiner Erfahrung auf und wie du vorgehen wirst. </w:t>
+      </w:r>
+      <w:r>
+        <w:t>Lass uns erst diskutieren. Wenn wir fertig sind und einen genauen Plan haben, werde i</w:t>
+      </w:r>
+      <w:r>
+        <w:t xml:space="preserve">ch dir </w:t>
+      </w:r>
+      <w:proofErr w:type="spellStart"/>
+      <w:r>
+        <w:t>dateien</w:t>
+      </w:r>
+      <w:proofErr w:type="spellEnd"/>
+      <w:r>
+        <w:t xml:space="preserve"> hochladen, die du benötigst um </w:t>
+      </w:r>
+      <w:proofErr w:type="spellStart"/>
+      <w:r>
+        <w:t>akurat</w:t>
+      </w:r>
+      <w:proofErr w:type="spellEnd"/>
+      <w:r>
+        <w:t xml:space="preserve"> arbeiten zu können. Ich muss das dann erst verstehen können. Bin Anfänger, du bist in der Rolle meines </w:t>
+      </w:r>
+      <w:proofErr w:type="spellStart"/>
+      <w:r>
+        <w:t>Programieres</w:t>
+      </w:r>
+      <w:proofErr w:type="spellEnd"/>
+      <w:r>
+        <w:t xml:space="preserve"> also Profi. Alles muss Schritt für Schritt beschrieben werden dann schritt für schritt umgesetzt werden. Wie bei Code Kommentaren und </w:t>
+      </w:r>
+      <w:proofErr w:type="spellStart"/>
+      <w:r>
+        <w:t>debug</w:t>
+      </w:r>
+      <w:proofErr w:type="spellEnd"/>
       <w:r>
         <w:t xml:space="preserve"> </w:t>
       </w:r>
       <w:proofErr w:type="spellStart"/>
       <w:r>
-        <w:t>themes</w:t>
-      </w:r>
-      <w:proofErr w:type="spellEnd"/>
-      <w:r>
-        <w:t xml:space="preserve"> möchte ich das aussehen, des </w:t>
-      </w:r>
-      <w:proofErr w:type="spellStart"/>
-      <w:r>
-        <w:t>MainWondow</w:t>
-      </w:r>
-      <w:proofErr w:type="spellEnd"/>
-      <w:r>
-        <w:t xml:space="preserve"> Fensters und dann natürlich auch die ganzen Komponenten die darauf erstellt werden auch in Zukunft erstellte, automatisch ändern. </w:t>
-      </w:r>
-    </w:p>
-    <w:p>
-      <w:r>
-        <w:t xml:space="preserve">Also wenn der User ins Menü UI Change klickt soll ein zusätzliches Fenster erscheinen (sollten man dafür auch einen neue Klasse </w:t>
-      </w:r>
-      <w:proofErr w:type="spellStart"/>
-      <w:proofErr w:type="gramStart"/>
-      <w:r>
-        <w:t>erstellen?UIChanger</w:t>
-      </w:r>
-      <w:proofErr w:type="spellEnd"/>
-      <w:proofErr w:type="gramEnd"/>
-      <w:r>
-        <w:t xml:space="preserve">?),In diesem neuen Fenster liegt eine </w:t>
-      </w:r>
-      <w:proofErr w:type="spellStart"/>
-      <w:r>
-        <w:t>combobox</w:t>
-      </w:r>
-      <w:proofErr w:type="spellEnd"/>
-      <w:r>
-        <w:t xml:space="preserve">, in dem der User dann in einer </w:t>
-      </w:r>
-      <w:proofErr w:type="spellStart"/>
-      <w:r>
-        <w:t>combobox</w:t>
-      </w:r>
-      <w:proofErr w:type="spellEnd"/>
-      <w:r>
-        <w:t xml:space="preserve"> aus 3 verschiedene </w:t>
-      </w:r>
-      <w:proofErr w:type="spellStart"/>
-      <w:r>
-        <w:t>Themes</w:t>
-      </w:r>
-      <w:proofErr w:type="spellEnd"/>
-      <w:r>
-        <w:t xml:space="preserve"> auswählen kann. Diese jeweiligen </w:t>
-      </w:r>
-      <w:proofErr w:type="spellStart"/>
-      <w:r>
-        <w:t>Themes</w:t>
-      </w:r>
-      <w:proofErr w:type="spellEnd"/>
-      <w:r>
-        <w:t xml:space="preserve"> </w:t>
-      </w:r>
-      <w:r>
-        <w:t>Einträge</w:t>
-      </w:r>
-      <w:r>
-        <w:t>, sollen praktisch das gesamte UI Aussehen verändern, das Fenster, die Komponenten, alles was geht.</w:t>
-      </w:r>
-    </w:p>
-    <w:p>
-      <w:r>
-        <w:t xml:space="preserve">liste mir erst, welche UI </w:t>
-      </w:r>
-      <w:proofErr w:type="spellStart"/>
-      <w:r>
-        <w:t>Themes</w:t>
-      </w:r>
-      <w:proofErr w:type="spellEnd"/>
-      <w:r>
-        <w:t xml:space="preserve"> bei </w:t>
-      </w:r>
-      <w:proofErr w:type="spellStart"/>
-      <w:r>
-        <w:t>c++</w:t>
-      </w:r>
-      <w:proofErr w:type="spellEnd"/>
-      <w:r>
-        <w:t xml:space="preserve"> Windows durch einen auswahlklick das gesamte UI verändern inkl. der zukünftigen Komponenten, natürlich steht hier die Stabilität und die </w:t>
-      </w:r>
-      <w:r>
-        <w:t xml:space="preserve">Funktionalität immer im Vordergrund. </w:t>
-      </w:r>
-      <w:r>
-        <w:t>Da wird es bestimmt schon irgendwelche Lösungen geben, die das</w:t>
-      </w:r>
-      <w:r>
-        <w:t xml:space="preserve"> von vornherein berücksichtigen </w:t>
-      </w:r>
-      <w:r>
-        <w:t xml:space="preserve">(gehe ich von aus). Wie würdest du das angehen mit deiner Erfahrung. Hier meine </w:t>
-      </w:r>
-      <w:proofErr w:type="spellStart"/>
-      <w:r>
-        <w:t>codedateien</w:t>
-      </w:r>
-      <w:proofErr w:type="spellEnd"/>
-      <w:r>
-        <w:t xml:space="preserve"> zur Analyse und zur Umsetzung.</w:t>
-      </w:r>
-    </w:p>
-    <w:p>
-      <w:r>
-        <w:t xml:space="preserve">Ich möchte auch eine eigene Klasse für das gesamte Loggen der </w:t>
-      </w:r>
-      <w:proofErr w:type="spellStart"/>
-      <w:r>
-        <w:t>Debug</w:t>
-      </w:r>
-      <w:proofErr w:type="spellEnd"/>
-      <w:r>
-        <w:t xml:space="preserve"> Nachrichten. Denn in dieser Datei könnte man beschreiben, das alle Klassen und deren Komponenten, eindeutig in eine Datei mit dem </w:t>
-      </w:r>
-      <w:r>
-        <w:t>Namen</w:t>
-      </w:r>
-      <w:r>
-        <w:t xml:space="preserve"> Debug.log mit Zeit und Datum Stempel versehen reinschreiben, so das der User schnell feststellen kann, wie oder wo der Fehler liegt. </w:t>
-      </w:r>
-      <w:r>
-        <w:t xml:space="preserve">Also das man jeden Eintrag wirklich </w:t>
-      </w:r>
-      <w:proofErr w:type="spellStart"/>
-      <w:r>
-        <w:t>akurat</w:t>
-      </w:r>
-      <w:proofErr w:type="spellEnd"/>
-      <w:r>
-        <w:t xml:space="preserve"> zuordnen kann. Es soll nur eine Datei für jeden Start der App erstellt werden und alle Messages sollen eindeutig dort reinschreiben.  </w:t>
-      </w:r>
-    </w:p>
-    <w:p>
-      <w:r>
-        <w:t>Alle Klassen, Methoden, Prozeduren, Variablen usw. sollen alle ausführlich kommentiert werden, inkl.XML Kommentaren, für die Dokumentation. Die Dokumentation, soll von Anfang an eine wichtige Rolle spielen, denn dadurch wirst du profitieren und mir Arbeit ersparen.</w:t>
+        <w:t>messages</w:t>
+      </w:r>
+      <w:proofErr w:type="spellEnd"/>
+      <w:r>
+        <w:t xml:space="preserve"> umgegangen wird, siehst du dann ja auch in den Dateien. </w:t>
       </w:r>
     </w:p>
     <w:p/>
-    <w:p>
-      <w:r>
-        <w:t xml:space="preserve">Hier meine </w:t>
-      </w:r>
-      <w:proofErr w:type="spellStart"/>
-      <w:r>
-        <w:t>OrdnerStruktur</w:t>
-      </w:r>
-      <w:proofErr w:type="spellEnd"/>
-      <w:r>
-        <w:t>:</w:t>
-      </w:r>
-    </w:p>
-    <w:p>
-      <w:r>
-        <w:t xml:space="preserve">In dem Ordner/Verzeichnis </w:t>
-      </w:r>
-      <w:proofErr w:type="spellStart"/>
-      <w:r>
-        <w:t>SearchTracker</w:t>
-      </w:r>
-      <w:proofErr w:type="spellEnd"/>
-      <w:r>
-        <w:t xml:space="preserve"> liegen alle Klassen Dateien.</w:t>
-      </w:r>
-    </w:p>
-    <w:p>
-      <w:r>
-        <w:t xml:space="preserve">Das ist mein Arbeitsverzeichnis </w:t>
-      </w:r>
-      <w:r>
-        <w:rPr>
-          <w:noProof/>
-          <w:lang w:eastAsia="de-DE"/>
-        </w:rPr>
-        <w:drawing>
-          <wp:inline distT="0" distB="0" distL="0" distR="0" wp14:anchorId="1F79B666" wp14:editId="697044F1">
-            <wp:extent cx="1352381" cy="209524"/>
-            <wp:effectExtent l="0" t="0" r="635" b="635"/>
-            <wp:docPr id="2" name="Grafik 2"/>
-            <wp:cNvGraphicFramePr>
-              <a:graphicFrameLocks xmlns:a="http://schemas.openxmlformats.org/drawingml/2006/main" noChangeAspect="1"/>
-            </wp:cNvGraphicFramePr>
-            <a:graphic xmlns:a="http://schemas.openxmlformats.org/drawingml/2006/main">
-              <a:graphicData uri="http://schemas.openxmlformats.org/drawingml/2006/picture">
-                <pic:pic xmlns:pic="http://schemas.openxmlformats.org/drawingml/2006/picture">
-                  <pic:nvPicPr>
-                    <pic:cNvPr id="1" name=""/>
-                    <pic:cNvPicPr/>
-                  </pic:nvPicPr>
-                  <pic:blipFill>
-                    <a:blip r:embed="rId4"/>
-                    <a:stretch>
-                      <a:fillRect/>
-                    </a:stretch>
-                  </pic:blipFill>
-                  <pic:spPr>
-                    <a:xfrm>
-                      <a:off x="0" y="0"/>
-                      <a:ext cx="1352381" cy="209524"/>
-                    </a:xfrm>
-                    <a:prstGeom prst="rect">
-                      <a:avLst/>
-                    </a:prstGeom>
-                  </pic:spPr>
-                </pic:pic>
-              </a:graphicData>
-            </a:graphic>
-          </wp:inline>
-        </w:drawing>
-      </w:r>
-    </w:p>
-    <w:p>
-      <w:r>
-        <w:t xml:space="preserve">In diesen Ordner </w:t>
-      </w:r>
-      <w:r>
-        <w:rPr>
-          <w:noProof/>
-          <w:lang w:eastAsia="de-DE"/>
-        </w:rPr>
-        <w:drawing>
-          <wp:inline distT="0" distB="0" distL="0" distR="0" wp14:anchorId="3985BE2F" wp14:editId="5ADDD316">
-            <wp:extent cx="1942857" cy="266667"/>
-            <wp:effectExtent l="0" t="0" r="635" b="635"/>
-            <wp:docPr id="1" name="Grafik 1"/>
-            <wp:cNvGraphicFramePr>
-              <a:graphicFrameLocks xmlns:a="http://schemas.openxmlformats.org/drawingml/2006/main" noChangeAspect="1"/>
-            </wp:cNvGraphicFramePr>
-            <a:graphic xmlns:a="http://schemas.openxmlformats.org/drawingml/2006/main">
-              <a:graphicData uri="http://schemas.openxmlformats.org/drawingml/2006/picture">
-                <pic:pic xmlns:pic="http://schemas.openxmlformats.org/drawingml/2006/picture">
-                  <pic:nvPicPr>
-                    <pic:cNvPr id="1" name=""/>
-                    <pic:cNvPicPr/>
-                  </pic:nvPicPr>
-                  <pic:blipFill>
-                    <a:blip r:embed="rId5"/>
-                    <a:stretch>
-                      <a:fillRect/>
-                    </a:stretch>
-                  </pic:blipFill>
-                  <pic:spPr>
-                    <a:xfrm>
-                      <a:off x="0" y="0"/>
-                      <a:ext cx="1942857" cy="266667"/>
-                    </a:xfrm>
-                    <a:prstGeom prst="rect">
-                      <a:avLst/>
-                    </a:prstGeom>
-                  </pic:spPr>
-                </pic:pic>
-              </a:graphicData>
-            </a:graphic>
-          </wp:inline>
-        </w:drawing>
-      </w:r>
-      <w:r>
-        <w:t xml:space="preserve">, soll jeweils bei jedem Start oder schließen der App eine Debug.log </w:t>
-      </w:r>
-      <w:proofErr w:type="spellStart"/>
-      <w:r>
-        <w:t>datei</w:t>
-      </w:r>
-      <w:proofErr w:type="spellEnd"/>
-      <w:r>
-        <w:t xml:space="preserve"> erstellt werden. </w:t>
-      </w:r>
-    </w:p>
-    <w:p>
-      <w:r>
-        <w:t xml:space="preserve">In diesem Verzeichnis </w:t>
-      </w:r>
-      <w:r>
-        <w:rPr>
-          <w:noProof/>
-          <w:lang w:eastAsia="de-DE"/>
-        </w:rPr>
-        <w:drawing>
-          <wp:inline distT="0" distB="0" distL="0" distR="0" wp14:anchorId="712912A2" wp14:editId="34612C8D">
-            <wp:extent cx="1790476" cy="323810"/>
-            <wp:effectExtent l="0" t="0" r="635" b="635"/>
-            <wp:docPr id="3" name="Grafik 3"/>
-            <wp:cNvGraphicFramePr>
-              <a:graphicFrameLocks xmlns:a="http://schemas.openxmlformats.org/drawingml/2006/main" noChangeAspect="1"/>
-            </wp:cNvGraphicFramePr>
-            <a:graphic xmlns:a="http://schemas.openxmlformats.org/drawingml/2006/main">
-              <a:graphicData uri="http://schemas.openxmlformats.org/drawingml/2006/picture">
-                <pic:pic xmlns:pic="http://schemas.openxmlformats.org/drawingml/2006/picture">
-                  <pic:nvPicPr>
-                    <pic:cNvPr id="1" name=""/>
-                    <pic:cNvPicPr/>
-                  </pic:nvPicPr>
-                  <pic:blipFill>
-                    <a:blip r:embed="rId6"/>
-                    <a:stretch>
-                      <a:fillRect/>
-                    </a:stretch>
-                  </pic:blipFill>
-                  <pic:spPr>
-                    <a:xfrm>
-                      <a:off x="0" y="0"/>
-                      <a:ext cx="1790476" cy="323810"/>
-                    </a:xfrm>
-                    <a:prstGeom prst="rect">
-                      <a:avLst/>
-                    </a:prstGeom>
-                  </pic:spPr>
-                </pic:pic>
-              </a:graphicData>
-            </a:graphic>
-          </wp:inline>
-        </w:drawing>
-      </w:r>
-      <w:r>
-        <w:t xml:space="preserve"> sind folgende Ordner abgelegt </w:t>
-      </w:r>
-    </w:p>
-    <w:p>
-      <w:r>
-        <w:rPr>
-          <w:noProof/>
-          <w:lang w:eastAsia="de-DE"/>
-        </w:rPr>
-        <w:lastRenderedPageBreak/>
-        <w:drawing>
-          <wp:inline distT="0" distB="0" distL="0" distR="0" wp14:anchorId="096A189D" wp14:editId="031397D2">
-            <wp:extent cx="4761905" cy="1447619"/>
-            <wp:effectExtent l="0" t="0" r="635" b="635"/>
-            <wp:docPr id="4" name="Grafik 4"/>
-            <wp:cNvGraphicFramePr>
-              <a:graphicFrameLocks xmlns:a="http://schemas.openxmlformats.org/drawingml/2006/main" noChangeAspect="1"/>
-            </wp:cNvGraphicFramePr>
-            <a:graphic xmlns:a="http://schemas.openxmlformats.org/drawingml/2006/main">
-              <a:graphicData uri="http://schemas.openxmlformats.org/drawingml/2006/picture">
-                <pic:pic xmlns:pic="http://schemas.openxmlformats.org/drawingml/2006/picture">
-                  <pic:nvPicPr>
-                    <pic:cNvPr id="1" name=""/>
-                    <pic:cNvPicPr/>
-                  </pic:nvPicPr>
-                  <pic:blipFill>
-                    <a:blip r:embed="rId7"/>
-                    <a:stretch>
-                      <a:fillRect/>
-                    </a:stretch>
-                  </pic:blipFill>
-                  <pic:spPr>
-                    <a:xfrm>
-                      <a:off x="0" y="0"/>
-                      <a:ext cx="4761905" cy="1447619"/>
-                    </a:xfrm>
-                    <a:prstGeom prst="rect">
-                      <a:avLst/>
-                    </a:prstGeom>
-                  </pic:spPr>
-                </pic:pic>
-              </a:graphicData>
-            </a:graphic>
-          </wp:inline>
-        </w:drawing>
-      </w:r>
-    </w:p>
-    <w:p>
-      <w:r>
-        <w:t xml:space="preserve">In dem Cache Verzeichnis, sollen im </w:t>
-      </w:r>
-      <w:r>
-        <w:t>Laufe</w:t>
-      </w:r>
-      <w:r>
-        <w:t xml:space="preserve"> der App Erstellung alle Daten, die das oder den Cache betreffen rein.</w:t>
-      </w:r>
-    </w:p>
-    <w:p>
-      <w:r>
-        <w:t>In das Icon Verzeichnis, kommen alle Icons, Bilder, Images rein.</w:t>
-      </w:r>
-    </w:p>
-    <w:p>
-      <w:r>
-        <w:t xml:space="preserve">In das Search Verzeichnis, sollen alle Informationen und </w:t>
-      </w:r>
-      <w:r>
-        <w:t>Daten</w:t>
-      </w:r>
-      <w:r>
-        <w:t xml:space="preserve"> die das Suchen betreffen rein.</w:t>
-      </w:r>
-    </w:p>
-    <w:p>
-      <w:r>
-        <w:t xml:space="preserve">Aber das zu im </w:t>
-      </w:r>
-      <w:r>
-        <w:t>Laufe</w:t>
-      </w:r>
-      <w:r>
-        <w:t xml:space="preserve"> des Projektes mehr. M</w:t>
-      </w:r>
-      <w:r>
-        <w:t>i</w:t>
-      </w:r>
-      <w:r>
-        <w:t>r ging es nur darum, das du weißt in welchem Verzeichnis wir arbeiten, wenn du meine Codedateien analysierst.</w:t>
-      </w:r>
-    </w:p>
     <w:p/>
-    <w:p>
-      <w:r>
-        <w:t>So, bitte liste mir erst deine Ideen, vorgehen Schritt für Schritt auf, ich bin Anfänger also Anfänger gerecht.</w:t>
-      </w:r>
-      <w:bookmarkStart w:id="0" w:name="_GoBack"/>
-      <w:bookmarkEnd w:id="0"/>
-    </w:p>
+    <w:p/>
     <w:sectPr>
       <w:pgSz w:w="11906" w:h="16838"/>
       <w:pgMar w:top="1417" w:right="1417" w:bottom="1134" w:left="1417" w:header="708" w:footer="708" w:gutter="0"/>

</xml_diff>